<commit_message>
update ability to upload docx and view html results
</commit_message>
<xml_diff>
--- a/demo.docx
+++ b/demo.docx
@@ -68,186 +68,6 @@
       </w:pPr>
       <w:r>
         <w:t>first item in ordered list</w:t>
-      </w:r>
-    </w:p>
-    <w:p>
-      <w:r>
-        <w:drawing>
-          <wp:inline xmlns:a="http://schemas.openxmlformats.org/drawingml/2006/main" xmlns:pic="http://schemas.openxmlformats.org/drawingml/2006/picture">
-            <wp:extent cx="1143000" cy="1602960"/>
-            <wp:docPr id="1" name="Picture 1"/>
-            <wp:cNvGraphicFramePr>
-              <a:graphicFrameLocks noChangeAspect="1"/>
-            </wp:cNvGraphicFramePr>
-            <a:graphic>
-              <a:graphicData uri="http://schemas.openxmlformats.org/drawingml/2006/picture">
-                <pic:pic>
-                  <pic:nvPicPr>
-                    <pic:cNvPr id="0" name="example_image.png"/>
-                    <pic:cNvPicPr/>
-                  </pic:nvPicPr>
-                  <pic:blipFill>
-                    <a:blip r:embed="rId9"/>
-                    <a:stretch>
-                      <a:fillRect/>
-                    </a:stretch>
-                  </pic:blipFill>
-                  <pic:spPr>
-                    <a:xfrm>
-                      <a:off x="0" y="0"/>
-                      <a:ext cx="1143000" cy="1602960"/>
-                    </a:xfrm>
-                    <a:prstGeom prst="rect"/>
-                  </pic:spPr>
-                </pic:pic>
-              </a:graphicData>
-            </a:graphic>
-          </wp:inline>
-        </w:drawing>
-      </w:r>
-    </w:p>
-    <w:tbl>
-      <w:tblPr>
-        <w:tblW w:type="auto" w:w="0"/>
-        <w:tblLook w:firstColumn="1" w:firstRow="1" w:lastColumn="0" w:lastRow="0" w:noHBand="0" w:noVBand="1" w:val="04A0"/>
-      </w:tblPr>
-      <w:tblGrid>
-        <w:gridCol w:w="2880"/>
-        <w:gridCol w:w="2880"/>
-        <w:gridCol w:w="2880"/>
-      </w:tblGrid>
-      <w:tr>
-        <w:tc>
-          <w:tcPr>
-            <w:tcW w:type="dxa" w:w="2880"/>
-          </w:tcPr>
-          <w:p>
-            <w:r>
-              <w:t>Qty</w:t>
-            </w:r>
-          </w:p>
-        </w:tc>
-        <w:tc>
-          <w:tcPr>
-            <w:tcW w:type="dxa" w:w="2880"/>
-          </w:tcPr>
-          <w:p>
-            <w:r>
-              <w:t>Id</w:t>
-            </w:r>
-          </w:p>
-        </w:tc>
-        <w:tc>
-          <w:tcPr>
-            <w:tcW w:type="dxa" w:w="2880"/>
-          </w:tcPr>
-          <w:p>
-            <w:r>
-              <w:t>Desc</w:t>
-            </w:r>
-          </w:p>
-        </w:tc>
-      </w:tr>
-      <w:tr>
-        <w:tc>
-          <w:tcPr>
-            <w:tcW w:type="dxa" w:w="2880"/>
-          </w:tcPr>
-          <w:p>
-            <w:r>
-              <w:t>3</w:t>
-            </w:r>
-          </w:p>
-        </w:tc>
-        <w:tc>
-          <w:tcPr>
-            <w:tcW w:type="dxa" w:w="2880"/>
-          </w:tcPr>
-          <w:p>
-            <w:r>
-              <w:t>101</w:t>
-            </w:r>
-          </w:p>
-        </w:tc>
-        <w:tc>
-          <w:tcPr>
-            <w:tcW w:type="dxa" w:w="2880"/>
-          </w:tcPr>
-          <w:p>
-            <w:r>
-              <w:t>Spam</w:t>
-            </w:r>
-          </w:p>
-        </w:tc>
-      </w:tr>
-      <w:tr>
-        <w:tc>
-          <w:tcPr>
-            <w:tcW w:type="dxa" w:w="2880"/>
-          </w:tcPr>
-          <w:p>
-            <w:r>
-              <w:t>7</w:t>
-            </w:r>
-          </w:p>
-        </w:tc>
-        <w:tc>
-          <w:tcPr>
-            <w:tcW w:type="dxa" w:w="2880"/>
-          </w:tcPr>
-          <w:p>
-            <w:r>
-              <w:t>422</w:t>
-            </w:r>
-          </w:p>
-        </w:tc>
-        <w:tc>
-          <w:tcPr>
-            <w:tcW w:type="dxa" w:w="2880"/>
-          </w:tcPr>
-          <w:p>
-            <w:r>
-              <w:t>Eggs</w:t>
-            </w:r>
-          </w:p>
-        </w:tc>
-      </w:tr>
-      <w:tr>
-        <w:tc>
-          <w:tcPr>
-            <w:tcW w:type="dxa" w:w="2880"/>
-          </w:tcPr>
-          <w:p>
-            <w:r>
-              <w:t>4</w:t>
-            </w:r>
-          </w:p>
-        </w:tc>
-        <w:tc>
-          <w:tcPr>
-            <w:tcW w:type="dxa" w:w="2880"/>
-          </w:tcPr>
-          <w:p>
-            <w:r>
-              <w:t>631</w:t>
-            </w:r>
-          </w:p>
-        </w:tc>
-        <w:tc>
-          <w:tcPr>
-            <w:tcW w:type="dxa" w:w="2880"/>
-          </w:tcPr>
-          <w:p>
-            <w:r>
-              <w:t>Spam, spam, eggs, and spam</w:t>
-            </w:r>
-          </w:p>
-        </w:tc>
-      </w:tr>
-    </w:tbl>
-    <w:p>
-      <w:r>
-        <w:br w:type="page"/>
       </w:r>
     </w:p>
     <w:sectPr>

</xml_diff>

<commit_message>
updated for demo purpose
</commit_message>
<xml_diff>
--- a/demo.docx
+++ b/demo.docx
@@ -2,6 +2,110 @@
 <file path=word/document.xml><?xml version="1.0" encoding="utf-8"?>
 <w:document xmlns:wpc="http://schemas.microsoft.com/office/word/2010/wordprocessingCanvas" xmlns:mo="http://schemas.microsoft.com/office/mac/office/2008/main" xmlns:mc="http://schemas.openxmlformats.org/markup-compatibility/2006" xmlns:mv="urn:schemas-microsoft-com:mac:vml" xmlns:o="urn:schemas-microsoft-com:office:office" xmlns:r="http://schemas.openxmlformats.org/officeDocument/2006/relationships" xmlns:m="http://schemas.openxmlformats.org/officeDocument/2006/math" xmlns:v="urn:schemas-microsoft-com:vml" xmlns:wp14="http://schemas.microsoft.com/office/word/2010/wordprocessingDrawing" xmlns:wp="http://schemas.openxmlformats.org/drawingml/2006/wordprocessingDrawing" xmlns:w10="urn:schemas-microsoft-com:office:word" xmlns:w="http://schemas.openxmlformats.org/wordprocessingml/2006/main" xmlns:w14="http://schemas.microsoft.com/office/word/2010/wordml" xmlns:wpg="http://schemas.microsoft.com/office/word/2010/wordprocessingGroup" xmlns:wpi="http://schemas.microsoft.com/office/word/2010/wordprocessingInk" xmlns:wne="http://schemas.microsoft.com/office/word/2006/wordml" xmlns:wps="http://schemas.microsoft.com/office/word/2010/wordprocessingShape" mc:Ignorable="w14 wp14">
   <w:body>
+    <w:p>
+      <w:r>
+        <w:drawing>
+          <wp:inline xmlns:a="http://schemas.openxmlformats.org/drawingml/2006/main" xmlns:pic="http://schemas.openxmlformats.org/drawingml/2006/picture">
+            <wp:extent cx="5638800" cy="3175000"/>
+            <wp:docPr id="1" name="Picture 1"/>
+            <wp:cNvGraphicFramePr>
+              <a:graphicFrameLocks noChangeAspect="1"/>
+            </wp:cNvGraphicFramePr>
+            <a:graphic>
+              <a:graphicData uri="http://schemas.openxmlformats.org/drawingml/2006/picture">
+                <pic:pic>
+                  <pic:nvPicPr>
+                    <pic:cNvPr id="0" name="FPT_Software_Logo.png"/>
+                    <pic:cNvPicPr/>
+                  </pic:nvPicPr>
+                  <pic:blipFill>
+                    <a:blip r:embed="rId9"/>
+                    <a:stretch>
+                      <a:fillRect/>
+                    </a:stretch>
+                  </pic:blipFill>
+                  <pic:spPr>
+                    <a:xfrm>
+                      <a:off x="0" y="0"/>
+                      <a:ext cx="5638800" cy="3175000"/>
+                    </a:xfrm>
+                    <a:prstGeom prst="rect"/>
+                  </pic:spPr>
+                </pic:pic>
+              </a:graphicData>
+            </a:graphic>
+          </wp:inline>
+        </w:drawing>
+      </w:r>
+    </w:p>
+    <w:p>
+      <w:pPr>
+        <w:pStyle w:val="Title"/>
+      </w:pPr>
+      <w:r>
+        <w:t>PRODUCT REQUIREMENTS</w:t>
+      </w:r>
+    </w:p>
+    <w:tbl>
+      <w:tblPr>
+        <w:tblStyle w:val="TableGrid"/>
+        <w:tblW w:type="auto" w:w="0"/>
+        <w:tblLook w:firstColumn="1" w:firstRow="1" w:lastColumn="0" w:lastRow="0" w:noHBand="0" w:noVBand="1" w:val="04A0"/>
+      </w:tblPr>
+      <w:tblGrid>
+        <w:gridCol w:w="4320"/>
+        <w:gridCol w:w="4320"/>
+      </w:tblGrid>
+      <w:tr>
+        <w:tc>
+          <w:tcPr>
+            <w:tcW w:type="dxa" w:w="4320"/>
+          </w:tcPr>
+          <w:p>
+            <w:r>
+              <w:t>Version</w:t>
+            </w:r>
+          </w:p>
+        </w:tc>
+        <w:tc>
+          <w:tcPr>
+            <w:tcW w:type="dxa" w:w="4320"/>
+          </w:tcPr>
+          <w:p>
+            <w:r>
+              <w:t>Date</w:t>
+            </w:r>
+          </w:p>
+        </w:tc>
+      </w:tr>
+      <w:tr>
+        <w:tc>
+          <w:tcPr>
+            <w:tcW w:type="dxa" w:w="4320"/>
+          </w:tcPr>
+          <w:p>
+            <w:r>
+              <w:t>1.0</w:t>
+            </w:r>
+          </w:p>
+        </w:tc>
+        <w:tc>
+          <w:tcPr>
+            <w:tcW w:type="dxa" w:w="4320"/>
+          </w:tcPr>
+          <w:p>
+            <w:r>
+              <w:t>2024-05-05</w:t>
+            </w:r>
+          </w:p>
+        </w:tc>
+      </w:tr>
+    </w:tbl>
+    <w:p>
+      <w:r>
+        <w:br w:type="page"/>
+      </w:r>
+    </w:p>
     <w:p>
       <w:pPr>
         <w:pStyle w:val="Title"/>

</xml_diff>